<commit_message>
Initial commit of Tradata Website
</commit_message>
<xml_diff>
--- a/Upload website.docx
+++ b/Upload website.docx
@@ -4,25 +4,252 @@
   <w:body>
     <w:p>
       <w:r>
-        <w:t xml:space="preserve">PS C:\Users\winso\Desktop\Tradata Website&gt; git </w:t>
-      </w:r>
-      <w:proofErr w:type="spellStart"/>
-      <w:r>
-        <w:t>init</w:t>
-      </w:r>
-      <w:proofErr w:type="spellEnd"/>
-    </w:p>
-    <w:p>
-      <w:r>
-        <w:t>Reinitialized existing Git repository in C:/Users/winso/Desktop/Tradata Website</w:t>
-      </w:r>
-      <w:proofErr w:type="gramStart"/>
-      <w:r>
-        <w:t>/.git</w:t>
-      </w:r>
-      <w:proofErr w:type="gramEnd"/>
-      <w:r>
-        <w:t>/</w:t>
+        <w:t>PS C:\Users\winso\Desktop\Tradata Website&gt; git init</w:t>
+      </w:r>
+    </w:p>
+    <w:p>
+      <w:r>
+        <w:t>Reinitialized existing Git repository in C:/Users/winso/Desktop/Tradata Website/.git/</w:t>
+      </w:r>
+    </w:p>
+    <w:p>
+      <w:r>
+        <w:t>PS C:\Users\winso\Desktop\Tradata Website&gt; node_modules/</w:t>
+      </w:r>
+    </w:p>
+    <w:p>
+      <w:r>
+        <w:t>&gt;&gt; .env</w:t>
+      </w:r>
+    </w:p>
+    <w:p>
+      <w:r>
+        <w:t>&gt;&gt; *.log</w:t>
+      </w:r>
+    </w:p>
+    <w:p>
+      <w:r>
+        <w:t>&gt;&gt; dist/</w:t>
+      </w:r>
+    </w:p>
+    <w:p>
+      <w:r>
+        <w:t>node_modules/ : The term 'node_modules/' is not recognized as the name of a cmdlet, function, script file, or o</w:t>
+      </w:r>
+    </w:p>
+    <w:p>
+      <w:r>
+        <w:t>perable program. Check the spelling of the name, or if a path was included, verify that the path is correct and</w:t>
+      </w:r>
+    </w:p>
+    <w:p>
+      <w:r>
+        <w:t xml:space="preserve"> try again.</w:t>
+      </w:r>
+    </w:p>
+    <w:p>
+      <w:r>
+        <w:t>At line:1 char:1</w:t>
+      </w:r>
+    </w:p>
+    <w:p>
+      <w:r>
+        <w:t>+ node_modules/</w:t>
+      </w:r>
+    </w:p>
+    <w:p>
+      <w:r>
+        <w:t>+ ~~~~~~~~~~~~~</w:t>
+      </w:r>
+    </w:p>
+    <w:p>
+      <w:r>
+        <w:t xml:space="preserve">    + CategoryInfo          : ObjectNotFound: (node_modules/:String) [], CommandNotFoundException</w:t>
+      </w:r>
+    </w:p>
+    <w:p>
+      <w:r>
+        <w:t xml:space="preserve">    + FullyQualifiedErrorId : CommandNotFoundException</w:t>
+      </w:r>
+    </w:p>
+    <w:p>
+      <w:r>
+        <w:t xml:space="preserve"> </w:t>
+      </w:r>
+    </w:p>
+    <w:p>
+      <w:r>
+        <w:t>.env : The term '.env' is not recognized as the name of a cmdlet, function, script file, or operable program. C</w:t>
+      </w:r>
+    </w:p>
+    <w:p>
+      <w:r>
+        <w:t xml:space="preserve">heck the spelling of the name, or if a path was included, verify that the path is correct and try again.        </w:t>
+      </w:r>
+    </w:p>
+    <w:p>
+      <w:r>
+        <w:t>At line:2 char:1</w:t>
+      </w:r>
+    </w:p>
+    <w:p>
+      <w:r>
+        <w:t>+ .env</w:t>
+      </w:r>
+    </w:p>
+    <w:p>
+      <w:r>
+        <w:t>+ ~~~~</w:t>
+      </w:r>
+    </w:p>
+    <w:p>
+      <w:r>
+        <w:t xml:space="preserve">    + CategoryInfo          : ObjectNotFound: (.env:String) [], CommandNotFoundException</w:t>
+      </w:r>
+    </w:p>
+    <w:p>
+      <w:r>
+        <w:t xml:space="preserve">    + FullyQualifiedErrorId : CommandNotFoundException</w:t>
+      </w:r>
+    </w:p>
+    <w:p/>
+    <w:p>
+      <w:r>
+        <w:t>*.log : The term '*.log' is not recognized as the name of a cmdlet, function, script file, or operable program.</w:t>
+      </w:r>
+    </w:p>
+    <w:p>
+      <w:r>
+        <w:lastRenderedPageBreak/>
+        <w:t xml:space="preserve"> Check the spelling of the name, or if a path was included, verify that the path is correct and try again.      </w:t>
+      </w:r>
+    </w:p>
+    <w:p>
+      <w:r>
+        <w:t>At line:3 char:1</w:t>
+      </w:r>
+    </w:p>
+    <w:p>
+      <w:r>
+        <w:t>+ *.log</w:t>
+      </w:r>
+    </w:p>
+    <w:p>
+      <w:r>
+        <w:t>+ ~~~~~</w:t>
+      </w:r>
+    </w:p>
+    <w:p>
+      <w:r>
+        <w:t xml:space="preserve">    + CategoryInfo          : ObjectNotFound: (*.log:String) [], CommandNotFoundException</w:t>
+      </w:r>
+    </w:p>
+    <w:p>
+      <w:r>
+        <w:t xml:space="preserve">    + FullyQualifiedErrorId : CommandNotFoundException</w:t>
+      </w:r>
+    </w:p>
+    <w:p/>
+    <w:p>
+      <w:r>
+        <w:t>dist/ : The term 'dist/' is not recognized as the name of a cmdlet, function, script file, or operable program.</w:t>
+      </w:r>
+    </w:p>
+    <w:p>
+      <w:r>
+        <w:t xml:space="preserve"> Check the spelling of the name, or if a path was included, verify that the path is correct and try again.      </w:t>
+      </w:r>
+    </w:p>
+    <w:p>
+      <w:r>
+        <w:t>At line:4 char:1</w:t>
+      </w:r>
+    </w:p>
+    <w:p>
+      <w:r>
+        <w:t>+ dist/</w:t>
+      </w:r>
+    </w:p>
+    <w:p>
+      <w:r>
+        <w:t>+ ~~~~~</w:t>
+      </w:r>
+    </w:p>
+    <w:p>
+      <w:r>
+        <w:t xml:space="preserve">    + CategoryInfo          : ObjectNotFound: (dist/:String) [], CommandNotFoundException</w:t>
+      </w:r>
+    </w:p>
+    <w:p>
+      <w:r>
+        <w:t xml:space="preserve">    + FullyQualifiedErrorId : CommandNotFoundException</w:t>
+      </w:r>
+    </w:p>
+    <w:p/>
+    <w:p>
+      <w:r>
+        <w:t>PS C:\Users\winso\Desktop\Tradata Website&gt; git add .</w:t>
+      </w:r>
+    </w:p>
+    <w:p>
+      <w:r>
+        <w:t>PS C:\Users\winso\Desktop\Tradata Website&gt; git commit -m "Initial commit of Tradata Website"</w:t>
+      </w:r>
+    </w:p>
+    <w:p>
+      <w:r>
+        <w:t>[main 7ce2acb] Initial commit of Tradata Website</w:t>
+      </w:r>
+    </w:p>
+    <w:p>
+      <w:r>
+        <w:t xml:space="preserve"> 9 files changed, 513 insertions(+)</w:t>
+      </w:r>
+    </w:p>
+    <w:p>
+      <w:r>
+        <w:t xml:space="preserve"> create mode 100644 .vscode/settings.json</w:t>
+      </w:r>
+    </w:p>
+    <w:p>
+      <w:r>
+        <w:t xml:space="preserve"> create mode 100644 Index.html</w:t>
+      </w:r>
+    </w:p>
+    <w:p>
+      <w:r>
+        <w:t xml:space="preserve"> create mode 100644 Upload website.docx</w:t>
+      </w:r>
+    </w:p>
+    <w:p>
+      <w:r>
+        <w:t xml:space="preserve"> create mode 100644 pricing.html</w:t>
+      </w:r>
+    </w:p>
+    <w:p>
+      <w:r>
+        <w:t xml:space="preserve"> create mode 100644 products.html</w:t>
+      </w:r>
+    </w:p>
+    <w:p>
+      <w:r>
+        <w:t xml:space="preserve"> create mode 100644 resources.html</w:t>
+      </w:r>
+    </w:p>
+    <w:p>
+      <w:r>
+        <w:lastRenderedPageBreak/>
+        <w:t xml:space="preserve"> create mode 100644 simulator.html</w:t>
+      </w:r>
+    </w:p>
+    <w:p>
+      <w:r>
+        <w:t xml:space="preserve"> create mode 100644 trading.html</w:t>
+      </w:r>
+    </w:p>
+    <w:p>
+      <w:r>
+        <w:t xml:space="preserve"> create mode 100644 ~$load website.docx</w:t>
       </w:r>
     </w:p>
     <w:p>
@@ -37,96 +264,68 @@
     </w:p>
     <w:p>
       <w:r>
-        <w:t xml:space="preserve">PS C:\Users\winso\Desktop\Tradata Website&gt; git </w:t>
-      </w:r>
-      <w:proofErr w:type="gramStart"/>
-      <w:r>
-        <w:t>remote -v</w:t>
-      </w:r>
-      <w:proofErr w:type="gramEnd"/>
-    </w:p>
-    <w:p>
-      <w:proofErr w:type="gramStart"/>
-      <w:r>
-        <w:t>origin  https://github.com/Dannywinson1/tradata.mainpage.git</w:t>
-      </w:r>
-      <w:proofErr w:type="gramEnd"/>
-      <w:r>
-        <w:t xml:space="preserve"> (fetch)</w:t>
-      </w:r>
-    </w:p>
-    <w:p>
-      <w:proofErr w:type="gramStart"/>
-      <w:r>
-        <w:t>origin  https://github.com/Dannywinson1/tradata.mainpage.git</w:t>
-      </w:r>
-      <w:proofErr w:type="gramEnd"/>
-      <w:r>
-        <w:t xml:space="preserve"> (push)</w:t>
-      </w:r>
-    </w:p>
-    <w:p>
-      <w:r>
-        <w:t>PS C:\Users\winso\Desktop\Tradata Website&gt; git pull origin main</w:t>
-      </w:r>
-    </w:p>
-    <w:p>
-      <w:r>
-        <w:t>remote: Enumerating objects: 3, done.</w:t>
-      </w:r>
-    </w:p>
-    <w:p>
-      <w:r>
-        <w:t>remote: Counting objects: 100% (3/3), done.</w:t>
-      </w:r>
-    </w:p>
-    <w:p>
-      <w:r>
-        <w:t>remote: Total 3 (delta 0), reused 0 (delta 0), pack-reused 0 (from 0)</w:t>
-      </w:r>
-    </w:p>
-    <w:p>
-      <w:r>
-        <w:t>Unpacking objects: 100% (3/3), 874 bytes | 79.00 KiB/s, done.</w:t>
-      </w:r>
-    </w:p>
-    <w:p>
-      <w:r>
-        <w:t>From https://github.com/Dannywinson1/tradata.mainpage</w:t>
-      </w:r>
-    </w:p>
-    <w:p>
-      <w:r>
-        <w:t xml:space="preserve"> * branch            main       -&gt; FETCH_HEAD</w:t>
-      </w:r>
-    </w:p>
-    <w:p>
-      <w:r>
-        <w:t xml:space="preserve"> * [new </w:t>
-      </w:r>
-      <w:proofErr w:type="gramStart"/>
-      <w:r>
-        <w:t xml:space="preserve">branch]   </w:t>
-      </w:r>
-      <w:proofErr w:type="gramEnd"/>
-      <w:r>
-        <w:t xml:space="preserve">   main       -&gt; origin/main</w:t>
-      </w:r>
-    </w:p>
-    <w:p>
-      <w:r>
-        <w:t>PS C:\Users\winso\Desktop\Tradata Website&gt; git push origin main</w:t>
-      </w:r>
-    </w:p>
-    <w:p>
-      <w:r>
-        <w:t xml:space="preserve">Everything </w:t>
-      </w:r>
-      <w:proofErr w:type="gramStart"/>
-      <w:r>
-        <w:t>up-to-date</w:t>
-      </w:r>
-      <w:proofErr w:type="gramEnd"/>
+        <w:t>PS C:\Users\winso\Desktop\Tradata Website&gt; git remote -v</w:t>
+      </w:r>
+    </w:p>
+    <w:p>
+      <w:r>
+        <w:t>origin  https://github.com/Dannywinson1/tradata.mainpage.git (fetch)</w:t>
+      </w:r>
+    </w:p>
+    <w:p>
+      <w:r>
+        <w:t>origin  https://github.com/Dannywinson1/tradata.mainpage.git (push)</w:t>
+      </w:r>
+    </w:p>
+    <w:p>
+      <w:r>
+        <w:t>PS C:\Users\winso\Desktop\Tradata Website&gt; git push -u origin main</w:t>
+      </w:r>
+    </w:p>
+    <w:p>
+      <w:r>
+        <w:t>Enumerating objects: 8, done.</w:t>
+      </w:r>
+    </w:p>
+    <w:p>
+      <w:r>
+        <w:t>Counting objects: 100% (8/8), done.</w:t>
+      </w:r>
+    </w:p>
+    <w:p>
+      <w:r>
+        <w:t>Delta compression using up to 12 threads</w:t>
+      </w:r>
+    </w:p>
+    <w:p>
+      <w:r>
+        <w:t>Compressing objects: 100% (5/5), done.</w:t>
+      </w:r>
+    </w:p>
+    <w:p>
+      <w:r>
+        <w:t>Writing objects: 100% (7/7), 15.85 KiB | 5.28 MiB/s, done.</w:t>
+      </w:r>
+    </w:p>
+    <w:p>
+      <w:r>
+        <w:t>Total 7 (delta 0), reused 0 (delta 0), pack-reused 0 (from 0)</w:t>
+      </w:r>
+    </w:p>
+    <w:p>
+      <w:r>
+        <w:t>To https://github.com/Dannywinson1/tradata.mainpage.git</w:t>
+      </w:r>
+    </w:p>
+    <w:p>
+      <w:r>
+        <w:t xml:space="preserve">   44f2dcf..7ce2acb  main -&gt; main</w:t>
+      </w:r>
+    </w:p>
+    <w:p>
+      <w:r>
+        <w:t>branch 'main' set up to track 'origin/main'.</w:t>
+      </w:r>
     </w:p>
     <w:p>
       <w:r>

</xml_diff>

<commit_message>
Initial commit - upload Tradata website
</commit_message>
<xml_diff>
--- a/Upload website.docx
+++ b/Upload website.docx
@@ -4,7 +4,7 @@
   <w:body>
     <w:p>
       <w:r>
-        <w:t>PS C:\Users\winso\Desktop\Tradata Website&gt; git init</w:t>
+        <w:t xml:space="preserve">PS C:\Users\winso\Desktop\Tradata Website&gt; git init                               </w:t>
       </w:r>
     </w:p>
     <w:p>
@@ -14,317 +14,160 @@
     </w:p>
     <w:p>
       <w:r>
-        <w:t>PS C:\Users\winso\Desktop\Tradata Website&gt; node_modules/</w:t>
-      </w:r>
-    </w:p>
-    <w:p>
-      <w:r>
-        <w:t>&gt;&gt; .env</w:t>
-      </w:r>
-    </w:p>
-    <w:p>
-      <w:r>
-        <w:t>&gt;&gt; *.log</w:t>
-      </w:r>
-    </w:p>
-    <w:p>
-      <w:r>
-        <w:t>&gt;&gt; dist/</w:t>
-      </w:r>
-    </w:p>
-    <w:p>
-      <w:r>
-        <w:t>node_modules/ : The term 'node_modules/' is not recognized as the name of a cmdlet, function, script file, or o</w:t>
-      </w:r>
-    </w:p>
-    <w:p>
-      <w:r>
-        <w:t>perable program. Check the spelling of the name, or if a path was included, verify that the path is correct and</w:t>
-      </w:r>
-    </w:p>
-    <w:p>
-      <w:r>
-        <w:t xml:space="preserve"> try again.</w:t>
-      </w:r>
-    </w:p>
-    <w:p>
-      <w:r>
-        <w:t>At line:1 char:1</w:t>
-      </w:r>
-    </w:p>
-    <w:p>
-      <w:r>
-        <w:t>+ node_modules/</w:t>
-      </w:r>
-    </w:p>
-    <w:p>
-      <w:r>
-        <w:t>+ ~~~~~~~~~~~~~</w:t>
-      </w:r>
-    </w:p>
-    <w:p>
-      <w:r>
-        <w:t xml:space="preserve">    + CategoryInfo          : ObjectNotFound: (node_modules/:String) [], CommandNotFoundException</w:t>
-      </w:r>
-    </w:p>
-    <w:p>
-      <w:r>
-        <w:t xml:space="preserve">    + FullyQualifiedErrorId : CommandNotFoundException</w:t>
-      </w:r>
-    </w:p>
-    <w:p>
-      <w:r>
-        <w:t xml:space="preserve"> </w:t>
-      </w:r>
-    </w:p>
-    <w:p>
-      <w:r>
-        <w:t>.env : The term '.env' is not recognized as the name of a cmdlet, function, script file, or operable program. C</w:t>
-      </w:r>
-    </w:p>
-    <w:p>
-      <w:r>
-        <w:t xml:space="preserve">heck the spelling of the name, or if a path was included, verify that the path is correct and try again.        </w:t>
-      </w:r>
-    </w:p>
-    <w:p>
-      <w:r>
-        <w:t>At line:2 char:1</w:t>
-      </w:r>
-    </w:p>
-    <w:p>
-      <w:r>
-        <w:t>+ .env</w:t>
-      </w:r>
-    </w:p>
-    <w:p>
-      <w:r>
-        <w:t>+ ~~~~</w:t>
-      </w:r>
-    </w:p>
-    <w:p>
-      <w:r>
-        <w:t xml:space="preserve">    + CategoryInfo          : ObjectNotFound: (.env:String) [], CommandNotFoundException</w:t>
-      </w:r>
-    </w:p>
-    <w:p>
-      <w:r>
-        <w:t xml:space="preserve">    + FullyQualifiedErrorId : CommandNotFoundException</w:t>
+        <w:t xml:space="preserve">PS C:\Users\winso\Desktop\Tradata Website&gt; git remote add origin </w:t>
+      </w:r>
+    </w:p>
+    <w:p>
+      <w:r>
+        <w:t>usage: git remote add [&lt;options&gt;] &lt;name&gt; &lt;url&gt;</w:t>
       </w:r>
     </w:p>
     <w:p/>
     <w:p>
       <w:r>
-        <w:t>*.log : The term '*.log' is not recognized as the name of a cmdlet, function, script file, or operable program.</w:t>
+        <w:t xml:space="preserve">    -f, --[no-]fetch      fetch the remote branches</w:t>
+      </w:r>
+    </w:p>
+    <w:p>
+      <w:r>
+        <w:t xml:space="preserve">    --[no-]tags           import all tags and associated objects when fetching</w:t>
+      </w:r>
+    </w:p>
+    <w:p>
+      <w:r>
+        <w:t xml:space="preserve">                          or do not fetch any tag at all (--no-tags)</w:t>
+      </w:r>
+    </w:p>
+    <w:p>
+      <w:r>
+        <w:t xml:space="preserve">    -t, --[no-]track &lt;branch&gt;</w:t>
+      </w:r>
+    </w:p>
+    <w:p>
+      <w:r>
+        <w:t xml:space="preserve">                          branch(es) to track</w:t>
+      </w:r>
+    </w:p>
+    <w:p>
+      <w:r>
+        <w:t xml:space="preserve">    -m, --[no-]master &lt;branch&gt;</w:t>
+      </w:r>
+    </w:p>
+    <w:p>
+      <w:r>
+        <w:t xml:space="preserve">                          master branch</w:t>
+      </w:r>
+    </w:p>
+    <w:p>
+      <w:r>
+        <w:t xml:space="preserve">    --[no-]mirror[=(push|fetch)]</w:t>
+      </w:r>
+    </w:p>
+    <w:p>
+      <w:r>
+        <w:t xml:space="preserve">                          set up remote as a mirror to push to or fetch from</w:t>
+      </w:r>
+    </w:p>
+    <w:p/>
+    <w:p>
+      <w:r>
+        <w:t>PS C:\Users\winso\Desktop\Tradata Website&gt; git remote -v</w:t>
+      </w:r>
+    </w:p>
+    <w:p>
+      <w:r>
+        <w:t>origin  https://github.com/Dannywinson1/tradata.git (fetch)</w:t>
+      </w:r>
+    </w:p>
+    <w:p>
+      <w:r>
+        <w:t>origin  https://github.com/Dannywinson1/tradata.git (push)</w:t>
+      </w:r>
+    </w:p>
+    <w:p>
+      <w:r>
+        <w:t>PS C:\Users\winso\Desktop\Tradata Website&gt; git add .</w:t>
+      </w:r>
+    </w:p>
+    <w:p>
+      <w:r>
+        <w:t>PS C:\Users\winso\Desktop\Tradata Website&gt; git commit -m "Initial commit - upload Tradata website"</w:t>
+      </w:r>
+    </w:p>
+    <w:p>
+      <w:r>
+        <w:t>[main 0c19ec2] Initial commit - upload Tradata website</w:t>
+      </w:r>
+    </w:p>
+    <w:p>
+      <w:r>
+        <w:t xml:space="preserve"> 4 files changed, 8 insertions(+), 8 deletions(-)</w:t>
+      </w:r>
+    </w:p>
+    <w:p>
+      <w:r>
+        <w:t>PS C:\Users\winso\Desktop\Tradata Website&gt; git push -u origin main</w:t>
+      </w:r>
+    </w:p>
+    <w:p>
+      <w:r>
+        <w:t>Enumerating objects: 11, done.</w:t>
+      </w:r>
+    </w:p>
+    <w:p>
+      <w:r>
+        <w:t>Counting objects: 100% (11/11), done.</w:t>
+      </w:r>
+    </w:p>
+    <w:p>
+      <w:r>
+        <w:t>Delta compression using up to 12 threads</w:t>
+      </w:r>
+    </w:p>
+    <w:p>
+      <w:r>
+        <w:t>Compressing objects: 100% (6/6), done.</w:t>
       </w:r>
     </w:p>
     <w:p>
       <w:r>
         <w:lastRenderedPageBreak/>
-        <w:t xml:space="preserve"> Check the spelling of the name, or if a path was included, verify that the path is correct and try again.      </w:t>
-      </w:r>
-    </w:p>
-    <w:p>
-      <w:r>
-        <w:t>At line:3 char:1</w:t>
-      </w:r>
-    </w:p>
-    <w:p>
-      <w:r>
-        <w:t>+ *.log</w:t>
-      </w:r>
-    </w:p>
-    <w:p>
-      <w:r>
-        <w:t>+ ~~~~~</w:t>
-      </w:r>
-    </w:p>
-    <w:p>
-      <w:r>
-        <w:t xml:space="preserve">    + CategoryInfo          : ObjectNotFound: (*.log:String) [], CommandNotFoundException</w:t>
-      </w:r>
-    </w:p>
-    <w:p>
-      <w:r>
-        <w:t xml:space="preserve">    + FullyQualifiedErrorId : CommandNotFoundException</w:t>
-      </w:r>
-    </w:p>
-    <w:p/>
-    <w:p>
-      <w:r>
-        <w:t>dist/ : The term 'dist/' is not recognized as the name of a cmdlet, function, script file, or operable program.</w:t>
-      </w:r>
-    </w:p>
-    <w:p>
-      <w:r>
-        <w:t xml:space="preserve"> Check the spelling of the name, or if a path was included, verify that the path is correct and try again.      </w:t>
-      </w:r>
-    </w:p>
-    <w:p>
-      <w:r>
-        <w:t>At line:4 char:1</w:t>
-      </w:r>
-    </w:p>
-    <w:p>
-      <w:r>
-        <w:t>+ dist/</w:t>
-      </w:r>
-    </w:p>
-    <w:p>
-      <w:r>
-        <w:t>+ ~~~~~</w:t>
-      </w:r>
-    </w:p>
-    <w:p>
-      <w:r>
-        <w:t xml:space="preserve">    + CategoryInfo          : ObjectNotFound: (dist/:String) [], CommandNotFoundException</w:t>
-      </w:r>
-    </w:p>
-    <w:p>
-      <w:r>
-        <w:t xml:space="preserve">    + FullyQualifiedErrorId : CommandNotFoundException</w:t>
-      </w:r>
-    </w:p>
-    <w:p/>
-    <w:p>
-      <w:r>
-        <w:t>PS C:\Users\winso\Desktop\Tradata Website&gt; git add .</w:t>
-      </w:r>
-    </w:p>
-    <w:p>
-      <w:r>
-        <w:t>PS C:\Users\winso\Desktop\Tradata Website&gt; git commit -m "Initial commit of Tradata Website"</w:t>
-      </w:r>
-    </w:p>
-    <w:p>
-      <w:r>
-        <w:t>[main 7ce2acb] Initial commit of Tradata Website</w:t>
-      </w:r>
-    </w:p>
-    <w:p>
-      <w:r>
-        <w:t xml:space="preserve"> 9 files changed, 513 insertions(+)</w:t>
-      </w:r>
-    </w:p>
-    <w:p>
-      <w:r>
-        <w:t xml:space="preserve"> create mode 100644 .vscode/settings.json</w:t>
-      </w:r>
-    </w:p>
-    <w:p>
-      <w:r>
-        <w:t xml:space="preserve"> create mode 100644 Index.html</w:t>
-      </w:r>
-    </w:p>
-    <w:p>
-      <w:r>
-        <w:t xml:space="preserve"> create mode 100644 Upload website.docx</w:t>
-      </w:r>
-    </w:p>
-    <w:p>
-      <w:r>
-        <w:t xml:space="preserve"> create mode 100644 pricing.html</w:t>
-      </w:r>
-    </w:p>
-    <w:p>
-      <w:r>
-        <w:t xml:space="preserve"> create mode 100644 products.html</w:t>
-      </w:r>
-    </w:p>
-    <w:p>
-      <w:r>
-        <w:t xml:space="preserve"> create mode 100644 resources.html</w:t>
-      </w:r>
-    </w:p>
-    <w:p>
-      <w:r>
-        <w:lastRenderedPageBreak/>
-        <w:t xml:space="preserve"> create mode 100644 simulator.html</w:t>
-      </w:r>
-    </w:p>
-    <w:p>
-      <w:r>
-        <w:t xml:space="preserve"> create mode 100644 trading.html</w:t>
-      </w:r>
-    </w:p>
-    <w:p>
-      <w:r>
-        <w:t xml:space="preserve"> create mode 100644 ~$load website.docx</w:t>
-      </w:r>
-    </w:p>
-    <w:p>
-      <w:r>
-        <w:t>PS C:\Users\winso\Desktop\Tradata Website&gt; git remote add origin https://github.com/Dannywinson1/tradata.mainpage.git</w:t>
-      </w:r>
-    </w:p>
-    <w:p>
-      <w:r>
-        <w:t>error: remote origin already exists.</w:t>
-      </w:r>
-    </w:p>
-    <w:p>
-      <w:r>
-        <w:t>PS C:\Users\winso\Desktop\Tradata Website&gt; git remote -v</w:t>
-      </w:r>
-    </w:p>
-    <w:p>
-      <w:r>
-        <w:t>origin  https://github.com/Dannywinson1/tradata.mainpage.git (fetch)</w:t>
-      </w:r>
-    </w:p>
-    <w:p>
-      <w:r>
-        <w:t>origin  https://github.com/Dannywinson1/tradata.mainpage.git (push)</w:t>
-      </w:r>
-    </w:p>
-    <w:p>
-      <w:r>
-        <w:t>PS C:\Users\winso\Desktop\Tradata Website&gt; git push -u origin main</w:t>
-      </w:r>
-    </w:p>
-    <w:p>
-      <w:r>
-        <w:t>Enumerating objects: 8, done.</w:t>
-      </w:r>
-    </w:p>
-    <w:p>
-      <w:r>
-        <w:t>Counting objects: 100% (8/8), done.</w:t>
-      </w:r>
-    </w:p>
-    <w:p>
-      <w:r>
-        <w:t>Delta compression using up to 12 threads</w:t>
-      </w:r>
-    </w:p>
-    <w:p>
-      <w:r>
-        <w:t>Compressing objects: 100% (5/5), done.</w:t>
-      </w:r>
-    </w:p>
-    <w:p>
-      <w:r>
-        <w:t>Writing objects: 100% (7/7), 15.85 KiB | 5.28 MiB/s, done.</w:t>
-      </w:r>
-    </w:p>
-    <w:p>
-      <w:r>
-        <w:t>Total 7 (delta 0), reused 0 (delta 0), pack-reused 0 (from 0)</w:t>
-      </w:r>
-    </w:p>
-    <w:p>
-      <w:r>
-        <w:t>To https://github.com/Dannywinson1/tradata.mainpage.git</w:t>
-      </w:r>
-    </w:p>
-    <w:p>
-      <w:r>
-        <w:t xml:space="preserve">   44f2dcf..7ce2acb  main -&gt; main</w:t>
+        <w:t>Writing objects: 100% (6/6), 924 bytes | 924.00 KiB/s, done.</w:t>
+      </w:r>
+    </w:p>
+    <w:p>
+      <w:r>
+        <w:t>Total 6 (delta 5), reused 0 (delta 0), pack-reused 0 (from 0)</w:t>
+      </w:r>
+    </w:p>
+    <w:p>
+      <w:r>
+        <w:t>remote: Resolving deltas: 100% (5/5), completed with 5 local objects.</w:t>
+      </w:r>
+    </w:p>
+    <w:p>
+      <w:r>
+        <w:t>To https://github.com/Dannywinson1/tradata.git</w:t>
+      </w:r>
+    </w:p>
+    <w:p>
+      <w:r>
+        <w:t xml:space="preserve">   983cfb5..0c19ec2  main -&gt; main</w:t>
       </w:r>
     </w:p>
     <w:p>
       <w:r>
         <w:t>branch 'main' set up to track 'origin/main'.</w:t>
+      </w:r>
+    </w:p>
+    <w:p>
+      <w:r>
+        <w:t>PS C:\Users\winso\Desktop\Tradata Website&gt; git push origin main</w:t>
+      </w:r>
+    </w:p>
+    <w:p>
+      <w:r>
+        <w:t>Everything up-to-date</w:t>
       </w:r>
     </w:p>
     <w:p>

</xml_diff>